<commit_message>
Help Menu update, minor changes in logic
</commit_message>
<xml_diff>
--- a/Help Menu/Help Menu.docx
+++ b/Help Menu/Help Menu.docx
@@ -29,6 +29,9 @@
       </w:r>
       <w:r>
         <w:t xml:space="preserve"> SLG (Simulation Game)</w:t>
+      </w:r>
+      <w:r>
+        <w:t xml:space="preserve"> created based on DOTA’s game logic</w:t>
       </w:r>
       <w:r>
         <w:t xml:space="preserve">. </w:t>
@@ -122,6 +125,20 @@
     <w:p/>
     <w:p/>
     <w:p/>
+    <w:p/>
+    <w:p/>
+    <w:p/>
+    <w:p/>
+    <w:p/>
+    <w:p/>
+    <w:p/>
+    <w:p/>
+    <w:p/>
+    <w:p/>
+    <w:p/>
+    <w:p/>
+    <w:p/>
+    <w:p/>
     <w:p>
       <w:r>
         <w:t xml:space="preserve">Winning / Losing </w:t>
@@ -136,276 +153,407 @@
       </w:r>
     </w:p>
     <w:p/>
-    <w:p/>
-    <w:p/>
-    <w:p/>
-    <w:p/>
-    <w:p/>
-    <w:p/>
-    <w:p/>
-    <w:p/>
-    <w:p/>
-    <w:p/>
-    <w:p>
+    <w:p>
+      <w:r>
+        <w:rPr>
+          <w:noProof/>
+        </w:rPr>
+        <w:drawing>
+          <wp:anchor distT="0" distB="0" distL="114300" distR="114300" simplePos="0" relativeHeight="251661312" behindDoc="0" locked="0" layoutInCell="1" allowOverlap="1">
+            <wp:simplePos x="0" y="0"/>
+            <wp:positionH relativeFrom="column">
+              <wp:posOffset>23363</wp:posOffset>
+            </wp:positionH>
+            <wp:positionV relativeFrom="paragraph">
+              <wp:posOffset>78788</wp:posOffset>
+            </wp:positionV>
+            <wp:extent cx="4295164" cy="3614468"/>
+            <wp:effectExtent l="19050" t="0" r="0" b="0"/>
+            <wp:wrapSquare wrapText="bothSides"/>
+            <wp:docPr id="6" name="图片 5" descr="Sentinel Base.PNG"/>
+            <wp:cNvGraphicFramePr>
+              <a:graphicFrameLocks xmlns:a="http://schemas.openxmlformats.org/drawingml/2006/main" noChangeAspect="1"/>
+            </wp:cNvGraphicFramePr>
+            <a:graphic xmlns:a="http://schemas.openxmlformats.org/drawingml/2006/main">
+              <a:graphicData uri="http://schemas.openxmlformats.org/drawingml/2006/picture">
+                <pic:pic xmlns:pic="http://schemas.openxmlformats.org/drawingml/2006/picture">
+                  <pic:nvPicPr>
+                    <pic:cNvPr id="0" name="Sentinel Base.PNG"/>
+                    <pic:cNvPicPr/>
+                  </pic:nvPicPr>
+                  <pic:blipFill>
+                    <a:blip r:embed="rId9"/>
+                    <a:stretch>
+                      <a:fillRect/>
+                    </a:stretch>
+                  </pic:blipFill>
+                  <pic:spPr>
+                    <a:xfrm>
+                      <a:off x="0" y="0"/>
+                      <a:ext cx="4295164" cy="3614468"/>
+                    </a:xfrm>
+                    <a:prstGeom prst="rect">
+                      <a:avLst/>
+                    </a:prstGeom>
+                  </pic:spPr>
+                </pic:pic>
+              </a:graphicData>
+            </a:graphic>
+          </wp:anchor>
+        </w:drawing>
+      </w:r>
+    </w:p>
+    <w:p/>
+    <w:p/>
+    <w:p/>
+    <w:p/>
+    <w:p/>
+    <w:p/>
+    <w:p/>
+    <w:p/>
+    <w:p/>
+    <w:p/>
+    <w:p/>
+    <w:p/>
+    <w:p/>
+    <w:p/>
+    <w:p/>
+    <w:p/>
+    <w:p/>
+    <w:p/>
+    <w:p/>
+    <w:p>
+      <w:r>
+        <w:rPr>
+          <w:noProof/>
+        </w:rPr>
+        <w:drawing>
+          <wp:anchor distT="0" distB="0" distL="114300" distR="114300" simplePos="0" relativeHeight="251662336" behindDoc="0" locked="0" layoutInCell="1" allowOverlap="1">
+            <wp:simplePos x="0" y="0"/>
+            <wp:positionH relativeFrom="column">
+              <wp:posOffset>22860</wp:posOffset>
+            </wp:positionH>
+            <wp:positionV relativeFrom="paragraph">
+              <wp:posOffset>-1905</wp:posOffset>
+            </wp:positionV>
+            <wp:extent cx="4719320" cy="3795395"/>
+            <wp:effectExtent l="19050" t="0" r="5080" b="0"/>
+            <wp:wrapSquare wrapText="bothSides"/>
+            <wp:docPr id="7" name="图片 6" descr="Scourge Base.PNG"/>
+            <wp:cNvGraphicFramePr>
+              <a:graphicFrameLocks xmlns:a="http://schemas.openxmlformats.org/drawingml/2006/main" noChangeAspect="1"/>
+            </wp:cNvGraphicFramePr>
+            <a:graphic xmlns:a="http://schemas.openxmlformats.org/drawingml/2006/main">
+              <a:graphicData uri="http://schemas.openxmlformats.org/drawingml/2006/picture">
+                <pic:pic xmlns:pic="http://schemas.openxmlformats.org/drawingml/2006/picture">
+                  <pic:nvPicPr>
+                    <pic:cNvPr id="0" name="Scourge Base.PNG"/>
+                    <pic:cNvPicPr/>
+                  </pic:nvPicPr>
+                  <pic:blipFill>
+                    <a:blip r:embed="rId10"/>
+                    <a:stretch>
+                      <a:fillRect/>
+                    </a:stretch>
+                  </pic:blipFill>
+                  <pic:spPr>
+                    <a:xfrm>
+                      <a:off x="0" y="0"/>
+                      <a:ext cx="4719320" cy="3795395"/>
+                    </a:xfrm>
+                    <a:prstGeom prst="rect">
+                      <a:avLst/>
+                    </a:prstGeom>
+                  </pic:spPr>
+                </pic:pic>
+              </a:graphicData>
+            </a:graphic>
+          </wp:anchor>
+        </w:drawing>
+      </w:r>
+    </w:p>
+    <w:p/>
+    <w:p/>
+    <w:p/>
+    <w:p/>
+    <w:p/>
+    <w:p/>
+    <w:p/>
+    <w:p/>
+    <w:p/>
+    <w:p/>
+    <w:p/>
+    <w:p/>
+    <w:p/>
+    <w:p/>
+    <w:p/>
+    <w:p/>
+    <w:p/>
+    <w:p/>
+    <w:p/>
+    <w:p/>
+    <w:p>
+      <w:r>
+        <w:t xml:space="preserve">How to </w:t>
+      </w:r>
+      <w:r>
+        <w:t>play:</w:t>
+      </w:r>
+    </w:p>
+    <w:p/>
+    <w:p>
+      <w:r>
+        <w:t>A character’s attributes will be displayed at the bottom of the game frame when one clicks on any character in sight (not hidden in the shadow).</w:t>
+      </w:r>
+    </w:p>
+    <w:p/>
+    <w:p>
+      <w:r>
+        <w:t>Image Icon:</w:t>
+      </w:r>
+      <w:r>
+        <w:t xml:space="preserve"> </w:t>
+      </w:r>
+    </w:p>
+    <w:p>
+      <w:r>
+        <w:t>S</w:t>
+      </w:r>
+      <w:r>
+        <w:t>hows the image of the grid one has selected</w:t>
+      </w:r>
+    </w:p>
+    <w:p/>
+    <w:p>
+      <w:r>
+        <w:t>Name:</w:t>
+      </w:r>
+      <w:r>
+        <w:t xml:space="preserve"> </w:t>
+      </w:r>
+    </w:p>
+    <w:p>
+      <w:r>
+        <w:t>N</w:t>
+      </w:r>
+      <w:r>
+        <w:t>ame of the character on the selected grid</w:t>
+      </w:r>
+    </w:p>
+    <w:p/>
+    <w:p>
+      <w:r>
+        <w:t>HP:</w:t>
+      </w:r>
+      <w:r>
+        <w:t xml:space="preserve"> </w:t>
+      </w:r>
+    </w:p>
+    <w:p>
+      <w:r>
+        <w:t>C</w:t>
+      </w:r>
+      <w:r>
+        <w:t>urrent and maximum amount of Health Point the selected character has. A character will die if its HP goes below zero.</w:t>
+      </w:r>
+    </w:p>
+    <w:p>
+      <w:r>
+        <w:t xml:space="preserve">MP: </w:t>
+      </w:r>
+    </w:p>
+    <w:p>
+      <w:r>
+        <w:t>C</w:t>
+      </w:r>
+      <w:r>
+        <w:t>urrent and maximum amount of Magic Point the selected character has. MP is needed for character to use skills.</w:t>
+      </w:r>
+    </w:p>
+    <w:p/>
+    <w:p>
+      <w:r>
+        <w:t xml:space="preserve">Strength: </w:t>
+      </w:r>
+    </w:p>
+    <w:p>
+      <w:r>
+        <w:t xml:space="preserve">Attributes </w:t>
+      </w:r>
+      <w:r>
+        <w:t xml:space="preserve">possessed </w:t>
+      </w:r>
+      <w:r>
+        <w:t xml:space="preserve">only </w:t>
+      </w:r>
+      <w:r>
+        <w:t>by heroes</w:t>
+      </w:r>
+      <w:r>
+        <w:t>. I</w:t>
+      </w:r>
+      <w:r>
+        <w:t xml:space="preserve">ncrease </w:t>
+      </w:r>
+      <w:r>
+        <w:t>hero’s</w:t>
+      </w:r>
+      <w:r>
+        <w:t xml:space="preserve"> maximum HP and</w:t>
+      </w:r>
+      <w:r>
+        <w:t xml:space="preserve"> HP gain per round. If hero is strength type, hero’s physical attack will also increase.</w:t>
+      </w:r>
+    </w:p>
+    <w:p/>
+    <w:p>
+      <w:r>
+        <w:t xml:space="preserve">Agility: </w:t>
+      </w:r>
+    </w:p>
+    <w:p>
+      <w:r>
+        <w:t>Attributes possessed only by heroes.</w:t>
+      </w:r>
+      <w:r>
+        <w:t xml:space="preserve"> I</w:t>
+      </w:r>
+      <w:r>
+        <w:t xml:space="preserve">ncrease </w:t>
+      </w:r>
+      <w:r>
+        <w:t>hero’s</w:t>
+      </w:r>
+      <w:r>
+        <w:t xml:space="preserve"> attack speed and physical defence. If hero is </w:t>
+      </w:r>
+      <w:r>
+        <w:t>agility</w:t>
+      </w:r>
+      <w:r>
+        <w:t xml:space="preserve"> type, hero’s physical attack will also increase.</w:t>
+      </w:r>
+    </w:p>
+    <w:p/>
+    <w:p>
+      <w:r>
+        <w:t>Intelligence:</w:t>
+      </w:r>
+    </w:p>
+    <w:p>
+      <w:r>
+        <w:t>Attributes possessed only by heroes.</w:t>
+      </w:r>
+      <w:r>
+        <w:t xml:space="preserve"> I</w:t>
+      </w:r>
+      <w:r>
+        <w:t xml:space="preserve">ncrease </w:t>
+      </w:r>
+      <w:r>
+        <w:t>hero’s</w:t>
+      </w:r>
+      <w:r>
+        <w:t xml:space="preserve"> maximum MP and MP gain per round. If hero is intelligence type, hero’s physical attack will also increase.</w:t>
+      </w:r>
+    </w:p>
+    <w:p/>
+    <w:p>
+      <w:r>
+        <w:t xml:space="preserve">Attack: </w:t>
+      </w:r>
+    </w:p>
+    <w:p>
+      <w:r>
+        <w:t>Selected character’s hero physical attack.</w:t>
+      </w:r>
+    </w:p>
+    <w:p>
+      <w:r>
+        <w:t xml:space="preserve">Defence: </w:t>
+      </w:r>
+    </w:p>
+    <w:p>
+      <w:r>
+        <w:t>Selected character’s physical defence.</w:t>
+      </w:r>
+    </w:p>
+    <w:p/>
+    <w:p>
+      <w:r>
+        <w:t>Level:</w:t>
+      </w:r>
+    </w:p>
+    <w:p>
+      <w:r>
+        <w:t>Attributes possessed only by heroes. Value is based on amount of experience hero has gained.</w:t>
+      </w:r>
+    </w:p>
+    <w:p>
+      <w:r>
+        <w:t>When a hero levels up, his strength/agility/intelligence and other corresponding attributes will increase. He will also gain one unused skill point which can be used to upgrade his skills.</w:t>
+      </w:r>
+    </w:p>
+    <w:p/>
+    <w:p>
+      <w:r>
+        <w:t>Experience:</w:t>
+      </w:r>
+    </w:p>
+    <w:p>
+      <w:r>
+        <w:t xml:space="preserve">Attributes possessed only by heroes. Experience can be gained when a nearby non-friendly unit is </w:t>
+      </w:r>
       <w:r>
         <w:lastRenderedPageBreak/>
-        <w:t xml:space="preserve">How to </w:t>
-      </w:r>
-      <w:r>
-        <w:t>play:</w:t>
-      </w:r>
-    </w:p>
-    <w:p/>
-    <w:p>
-      <w:r>
-        <w:t>A character’s attributes will be displayed at the bottom of the game frame when one clicks on any character in sight (not hidden in the shadow).</w:t>
-      </w:r>
-    </w:p>
-    <w:p/>
-    <w:p>
-      <w:r>
-        <w:t>Image Icon:</w:t>
+        <w:t>killed.</w:t>
+      </w:r>
+    </w:p>
+    <w:p/>
+    <w:p>
+      <w:r>
+        <w:t>Items:</w:t>
+      </w:r>
+    </w:p>
+    <w:p>
+      <w:r>
+        <w:t>Attributes possessed only by heroes. Can be purchased using money in the item shop.</w:t>
+      </w:r>
+    </w:p>
+    <w:p/>
+    <w:p>
+      <w:r>
+        <w:t>Skills:</w:t>
+      </w:r>
+    </w:p>
+    <w:p>
+      <w:r>
+        <w:t>Attributes possessed only by heroes. Hero can use a non-zero level skill by left clicking on the skill icon, and then left-click on any within-cast-range target position on screen.</w:t>
+      </w:r>
+    </w:p>
+    <w:p/>
+    <w:p>
+      <w:r>
+        <w:t xml:space="preserve">Kill: </w:t>
+      </w:r>
+    </w:p>
+    <w:p>
+      <w:r>
+        <w:t>Attributes possessed only by heroes. Notes down the number of enemy heroes a hero has killed.</w:t>
+      </w:r>
+    </w:p>
+    <w:p>
+      <w:r>
+        <w:t xml:space="preserve">Death: </w:t>
+      </w:r>
+    </w:p>
+    <w:p>
+      <w:r>
+        <w:t>Attributes possessed only by heroes.</w:t>
       </w:r>
       <w:r>
         <w:t xml:space="preserve"> </w:t>
       </w:r>
-    </w:p>
-    <w:p>
-      <w:r>
-        <w:t>S</w:t>
-      </w:r>
-      <w:r>
-        <w:t>hows the image of the grid one has selected</w:t>
-      </w:r>
-    </w:p>
-    <w:p/>
-    <w:p>
-      <w:r>
-        <w:t>Name:</w:t>
-      </w:r>
-      <w:r>
-        <w:t xml:space="preserve"> </w:t>
-      </w:r>
-    </w:p>
-    <w:p>
-      <w:r>
-        <w:t>N</w:t>
-      </w:r>
-      <w:r>
-        <w:t>ame of the character on the selected grid</w:t>
-      </w:r>
-    </w:p>
-    <w:p/>
-    <w:p>
-      <w:r>
-        <w:t>HP:</w:t>
-      </w:r>
-      <w:r>
-        <w:t xml:space="preserve"> </w:t>
-      </w:r>
-    </w:p>
-    <w:p>
-      <w:r>
-        <w:t>C</w:t>
-      </w:r>
-      <w:r>
-        <w:t>urrent and maximum amount of Health Point the selected character has. A character will die if its HP goes below zero.</w:t>
-      </w:r>
-    </w:p>
-    <w:p>
-      <w:r>
-        <w:t xml:space="preserve">MP: </w:t>
-      </w:r>
-    </w:p>
-    <w:p>
-      <w:r>
-        <w:t>C</w:t>
-      </w:r>
-      <w:r>
-        <w:t>urrent and maximum amount of Magic Point the selected character has. MP is needed for character to use skills.</w:t>
-      </w:r>
-    </w:p>
-    <w:p/>
-    <w:p>
-      <w:r>
-        <w:t xml:space="preserve">Strength: </w:t>
-      </w:r>
-    </w:p>
-    <w:p>
-      <w:r>
-        <w:t xml:space="preserve">Attributes </w:t>
-      </w:r>
-      <w:r>
-        <w:t xml:space="preserve">possessed </w:t>
-      </w:r>
-      <w:r>
-        <w:t xml:space="preserve">only </w:t>
-      </w:r>
-      <w:r>
-        <w:t>by heroes</w:t>
-      </w:r>
-      <w:r>
-        <w:t>. I</w:t>
-      </w:r>
-      <w:r>
-        <w:t xml:space="preserve">ncrease </w:t>
-      </w:r>
-      <w:r>
-        <w:t>hero’s</w:t>
-      </w:r>
-      <w:r>
-        <w:t xml:space="preserve"> maximum HP and</w:t>
-      </w:r>
-      <w:r>
-        <w:t xml:space="preserve"> HP gain per round. If hero is strength type, hero’s physical attack will also increase.</w:t>
-      </w:r>
-    </w:p>
-    <w:p/>
-    <w:p>
-      <w:r>
-        <w:t xml:space="preserve">Agility: </w:t>
-      </w:r>
-    </w:p>
-    <w:p>
-      <w:r>
-        <w:t>Attributes possessed only by heroes.</w:t>
-      </w:r>
-      <w:r>
-        <w:t xml:space="preserve"> I</w:t>
-      </w:r>
-      <w:r>
-        <w:t xml:space="preserve">ncrease </w:t>
-      </w:r>
-      <w:r>
-        <w:t>hero’s</w:t>
-      </w:r>
-      <w:r>
-        <w:t xml:space="preserve"> attack speed and physical defence. If hero is </w:t>
-      </w:r>
-      <w:r>
-        <w:t>agility</w:t>
-      </w:r>
-      <w:r>
-        <w:t xml:space="preserve"> type, hero’s physical attack will also increase.</w:t>
-      </w:r>
-    </w:p>
-    <w:p/>
-    <w:p>
-      <w:r>
-        <w:t>Intelligence:</w:t>
-      </w:r>
-    </w:p>
-    <w:p>
-      <w:r>
-        <w:t>Attributes possessed only by heroes.</w:t>
-      </w:r>
-      <w:r>
-        <w:t xml:space="preserve"> I</w:t>
-      </w:r>
-      <w:r>
-        <w:t xml:space="preserve">ncrease </w:t>
-      </w:r>
-      <w:r>
-        <w:t>hero’s</w:t>
-      </w:r>
-      <w:r>
-        <w:t xml:space="preserve"> maximum MP and MP gain per round. If hero is intelligence type, hero’s physical attack will also increase.</w:t>
-      </w:r>
-    </w:p>
-    <w:p/>
-    <w:p>
-      <w:r>
-        <w:t xml:space="preserve">Attack: </w:t>
-      </w:r>
-    </w:p>
-    <w:p>
-      <w:r>
-        <w:t>Selected character’s hero physical attack.</w:t>
-      </w:r>
-    </w:p>
-    <w:p>
-      <w:r>
-        <w:t xml:space="preserve">Defence: </w:t>
-      </w:r>
-    </w:p>
-    <w:p>
-      <w:r>
-        <w:t>Selected character’s physical defence.</w:t>
-      </w:r>
-    </w:p>
-    <w:p/>
-    <w:p>
-      <w:r>
-        <w:t>Level:</w:t>
-      </w:r>
-    </w:p>
-    <w:p>
-      <w:r>
-        <w:t>Attributes possessed only by heroes. Value is based on amount of experience hero has gained.</w:t>
-      </w:r>
-    </w:p>
-    <w:p>
-      <w:r>
-        <w:t>When a hero levels up, his strength/agility/intelligence and other corresponding attributes will increase. He will also gain one unused skill point which can be used to upgrade his skills.</w:t>
-      </w:r>
-    </w:p>
-    <w:p/>
-    <w:p>
-      <w:r>
-        <w:t>Experience:</w:t>
-      </w:r>
-    </w:p>
-    <w:p>
-      <w:r>
-        <w:t>Attributes possessed only by heroes. Experience can be gained when a nearby non-friendly unit is killed.</w:t>
-      </w:r>
-    </w:p>
-    <w:p/>
-    <w:p>
-      <w:r>
-        <w:lastRenderedPageBreak/>
-        <w:t>Items:</w:t>
-      </w:r>
-    </w:p>
-    <w:p>
-      <w:r>
-        <w:t>Attributes possessed only by heroes. Can be purchased using money in the item shop.</w:t>
-      </w:r>
-    </w:p>
-    <w:p/>
-    <w:p>
-      <w:r>
-        <w:t>Skills:</w:t>
-      </w:r>
-    </w:p>
-    <w:p>
-      <w:r>
-        <w:t>Attributes possessed only by heroes. Hero can use a non-zero level skill by left clicking on the skill icon, and then left-click on any within-cast-range target position on screen.</w:t>
-      </w:r>
-    </w:p>
-    <w:p/>
-    <w:p>
-      <w:r>
-        <w:t xml:space="preserve">Kill: </w:t>
-      </w:r>
-    </w:p>
-    <w:p>
-      <w:r>
-        <w:t>Attributes possessed only by heroes. Notes down the number of enemy heroes a hero has killed.</w:t>
-      </w:r>
-    </w:p>
-    <w:p>
-      <w:r>
-        <w:t xml:space="preserve">Death: </w:t>
-      </w:r>
-    </w:p>
-    <w:p>
-      <w:r>
-        <w:t>Attributes possessed only by heroes.</w:t>
-      </w:r>
-      <w:r>
-        <w:t xml:space="preserve"> </w:t>
-      </w:r>
       <w:r>
         <w:t>Notes down the number of times a hero has been killed.</w:t>
       </w:r>
@@ -428,18 +576,16 @@
       </w:r>
     </w:p>
     <w:p>
-      <w:pPr>
+      <w:r>
+        <w:t>Marks the amount of money PLAYER’S hero has.</w:t>
+      </w:r>
+    </w:p>
+    <w:p/>
+    <w:p>
+      <w:r>
         <w:rPr>
-          <w:rFonts w:hint="eastAsia"/>
+          <w:noProof/>
         </w:rPr>
-      </w:pPr>
-      <w:r>
-        <w:t>Marks the amount of money PLAYER’S hero has.</w:t>
-      </w:r>
-    </w:p>
-    <w:p/>
-    <w:p>
-      <w:r>
         <w:drawing>
           <wp:inline distT="0" distB="0" distL="0" distR="0">
             <wp:extent cx="5274310" cy="2965450"/>
@@ -456,7 +602,7 @@
                     <pic:cNvPicPr/>
                   </pic:nvPicPr>
                   <pic:blipFill>
-                    <a:blip r:embed="rId9"/>
+                    <a:blip r:embed="rId11"/>
                     <a:stretch>
                       <a:fillRect/>
                     </a:stretch>
@@ -532,6 +678,7 @@
         <w:ind w:left="360" w:firstLineChars="0" w:firstLine="0"/>
       </w:pPr>
       <w:r>
+        <w:lastRenderedPageBreak/>
         <w:t xml:space="preserve">Zoom in/out enable one to </w:t>
       </w:r>
       <w:r>
@@ -549,7 +696,6 @@
         <w:ind w:firstLineChars="0"/>
       </w:pPr>
       <w:r>
-        <w:lastRenderedPageBreak/>
         <w:t xml:space="preserve">Move </w:t>
       </w:r>
     </w:p>
@@ -693,6 +839,21 @@
     <w:p>
       <w:pPr>
         <w:pStyle w:val="a6"/>
+        <w:ind w:left="360" w:firstLineChars="0" w:firstLine="0"/>
+      </w:pPr>
+      <w:r>
+        <w:t>(in addition : player can check a specified skill’s level by right clicking on the skill icon)</w:t>
+      </w:r>
+    </w:p>
+    <w:p>
+      <w:pPr>
+        <w:pStyle w:val="a6"/>
+        <w:ind w:left="360" w:firstLineChars="0" w:firstLine="0"/>
+      </w:pPr>
+    </w:p>
+    <w:p>
+      <w:pPr>
+        <w:pStyle w:val="a6"/>
         <w:numPr>
           <w:ilvl w:val="0"/>
           <w:numId w:val="1"/>
@@ -721,6 +882,76 @@
     <w:p>
       <w:pPr>
         <w:pStyle w:val="a6"/>
+        <w:ind w:left="360" w:firstLineChars="0" w:firstLine="0"/>
+      </w:pPr>
+      <w:r>
+        <w:rPr>
+          <w:noProof/>
+        </w:rPr>
+        <w:drawing>
+          <wp:inline distT="0" distB="0" distL="0" distR="0">
+            <wp:extent cx="5274310" cy="3227705"/>
+            <wp:effectExtent l="19050" t="0" r="2540" b="0"/>
+            <wp:docPr id="8" name="图片 7" descr="Shop Menu.PNG"/>
+            <wp:cNvGraphicFramePr>
+              <a:graphicFrameLocks xmlns:a="http://schemas.openxmlformats.org/drawingml/2006/main" noChangeAspect="1"/>
+            </wp:cNvGraphicFramePr>
+            <a:graphic xmlns:a="http://schemas.openxmlformats.org/drawingml/2006/main">
+              <a:graphicData uri="http://schemas.openxmlformats.org/drawingml/2006/picture">
+                <pic:pic xmlns:pic="http://schemas.openxmlformats.org/drawingml/2006/picture">
+                  <pic:nvPicPr>
+                    <pic:cNvPr id="0" name="Shop Menu.PNG"/>
+                    <pic:cNvPicPr/>
+                  </pic:nvPicPr>
+                  <pic:blipFill>
+                    <a:blip r:embed="rId12"/>
+                    <a:stretch>
+                      <a:fillRect/>
+                    </a:stretch>
+                  </pic:blipFill>
+                  <pic:spPr>
+                    <a:xfrm>
+                      <a:off x="0" y="0"/>
+                      <a:ext cx="5274310" cy="3227705"/>
+                    </a:xfrm>
+                    <a:prstGeom prst="rect">
+                      <a:avLst/>
+                    </a:prstGeom>
+                  </pic:spPr>
+                </pic:pic>
+              </a:graphicData>
+            </a:graphic>
+          </wp:inline>
+        </w:drawing>
+      </w:r>
+    </w:p>
+    <w:p>
+      <w:pPr>
+        <w:pStyle w:val="a6"/>
+        <w:ind w:left="360" w:firstLineChars="0" w:firstLine="0"/>
+      </w:pPr>
+    </w:p>
+    <w:p>
+      <w:pPr>
+        <w:pStyle w:val="a6"/>
+        <w:ind w:left="360" w:firstLineChars="0" w:firstLine="0"/>
+      </w:pPr>
+    </w:p>
+    <w:p>
+      <w:pPr>
+        <w:pStyle w:val="a6"/>
+        <w:ind w:left="360" w:firstLineChars="0" w:firstLine="0"/>
+      </w:pPr>
+    </w:p>
+    <w:p>
+      <w:pPr>
+        <w:pStyle w:val="a6"/>
+        <w:ind w:left="360" w:firstLineChars="0" w:firstLine="0"/>
+      </w:pPr>
+    </w:p>
+    <w:p>
+      <w:pPr>
+        <w:pStyle w:val="a6"/>
         <w:numPr>
           <w:ilvl w:val="0"/>
           <w:numId w:val="1"/>
@@ -739,6 +970,358 @@
       <w:r>
         <w:t>If player’s hero is near to any of the hero’s spawn position, one can sell any unwanted items for half of the original price.</w:t>
       </w:r>
+    </w:p>
+    <w:p>
+      <w:pPr>
+        <w:pStyle w:val="a6"/>
+        <w:ind w:left="360" w:firstLineChars="0" w:firstLine="0"/>
+      </w:pPr>
+    </w:p>
+    <w:p>
+      <w:pPr>
+        <w:pStyle w:val="a6"/>
+        <w:ind w:left="360" w:firstLineChars="0" w:firstLine="0"/>
+      </w:pPr>
+      <w:r>
+        <w:rPr>
+          <w:noProof/>
+        </w:rPr>
+        <w:drawing>
+          <wp:inline distT="0" distB="0" distL="0" distR="0">
+            <wp:extent cx="5274310" cy="3289300"/>
+            <wp:effectExtent l="19050" t="0" r="2540" b="0"/>
+            <wp:docPr id="9" name="图片 8" descr="Sell Item.PNG"/>
+            <wp:cNvGraphicFramePr>
+              <a:graphicFrameLocks xmlns:a="http://schemas.openxmlformats.org/drawingml/2006/main" noChangeAspect="1"/>
+            </wp:cNvGraphicFramePr>
+            <a:graphic xmlns:a="http://schemas.openxmlformats.org/drawingml/2006/main">
+              <a:graphicData uri="http://schemas.openxmlformats.org/drawingml/2006/picture">
+                <pic:pic xmlns:pic="http://schemas.openxmlformats.org/drawingml/2006/picture">
+                  <pic:nvPicPr>
+                    <pic:cNvPr id="0" name="Sell Item.PNG"/>
+                    <pic:cNvPicPr/>
+                  </pic:nvPicPr>
+                  <pic:blipFill>
+                    <a:blip r:embed="rId13"/>
+                    <a:stretch>
+                      <a:fillRect/>
+                    </a:stretch>
+                  </pic:blipFill>
+                  <pic:spPr>
+                    <a:xfrm>
+                      <a:off x="0" y="0"/>
+                      <a:ext cx="5274310" cy="3289300"/>
+                    </a:xfrm>
+                    <a:prstGeom prst="rect">
+                      <a:avLst/>
+                    </a:prstGeom>
+                  </pic:spPr>
+                </pic:pic>
+              </a:graphicData>
+            </a:graphic>
+          </wp:inline>
+        </w:drawing>
+      </w:r>
+    </w:p>
+    <w:p>
+      <w:pPr>
+        <w:pStyle w:val="a6"/>
+        <w:ind w:left="360" w:firstLineChars="0" w:firstLine="0"/>
+      </w:pPr>
+    </w:p>
+    <w:p>
+      <w:pPr>
+        <w:pStyle w:val="a6"/>
+        <w:ind w:left="360" w:firstLineChars="0" w:firstLine="0"/>
+      </w:pPr>
+    </w:p>
+    <w:p>
+      <w:pPr>
+        <w:pStyle w:val="a6"/>
+        <w:ind w:left="360" w:firstLineChars="0" w:firstLine="0"/>
+      </w:pPr>
+    </w:p>
+    <w:p>
+      <w:pPr>
+        <w:pStyle w:val="a6"/>
+        <w:ind w:left="360" w:firstLineChars="0" w:firstLine="0"/>
+      </w:pPr>
+    </w:p>
+    <w:p>
+      <w:pPr>
+        <w:pStyle w:val="a6"/>
+        <w:ind w:left="360" w:firstLineChars="0" w:firstLine="0"/>
+      </w:pPr>
+    </w:p>
+    <w:p>
+      <w:pPr>
+        <w:pStyle w:val="a6"/>
+        <w:ind w:left="360" w:firstLineChars="0" w:firstLine="0"/>
+      </w:pPr>
+    </w:p>
+    <w:p>
+      <w:pPr>
+        <w:pStyle w:val="a6"/>
+        <w:ind w:left="360" w:firstLineChars="0" w:firstLine="0"/>
+      </w:pPr>
+    </w:p>
+    <w:p>
+      <w:pPr>
+        <w:pStyle w:val="a6"/>
+        <w:ind w:left="360" w:firstLineChars="0" w:firstLine="0"/>
+      </w:pPr>
+    </w:p>
+    <w:p>
+      <w:pPr>
+        <w:pStyle w:val="a6"/>
+        <w:ind w:left="360" w:firstLineChars="0" w:firstLine="0"/>
+      </w:pPr>
+    </w:p>
+    <w:p>
+      <w:pPr>
+        <w:pStyle w:val="a6"/>
+        <w:ind w:left="360" w:firstLineChars="0" w:firstLine="0"/>
+      </w:pPr>
+    </w:p>
+    <w:p>
+      <w:pPr>
+        <w:pStyle w:val="a6"/>
+        <w:ind w:left="360" w:firstLineChars="0" w:firstLine="0"/>
+      </w:pPr>
+    </w:p>
+    <w:p>
+      <w:pPr>
+        <w:pStyle w:val="a6"/>
+        <w:ind w:left="360" w:firstLineChars="0" w:firstLine="0"/>
+      </w:pPr>
+      <w:r>
+        <w:t>Creep</w:t>
+      </w:r>
+      <w:r>
+        <w:t>s:</w:t>
+      </w:r>
+    </w:p>
+    <w:p>
+      <w:pPr>
+        <w:pStyle w:val="a6"/>
+        <w:ind w:left="360" w:firstLineChars="0" w:firstLine="0"/>
+      </w:pPr>
+    </w:p>
+    <w:p>
+      <w:pPr>
+        <w:pStyle w:val="a6"/>
+        <w:ind w:left="360" w:firstLineChars="0" w:firstLine="0"/>
+      </w:pPr>
+      <w:r>
+        <w:t xml:space="preserve">Creeps are a type of unit within </w:t>
+      </w:r>
+      <w:r>
+        <w:t>C-DOTA</w:t>
+      </w:r>
+      <w:r>
+        <w:t xml:space="preserve"> that heroes can interact with, but do not have direct control over by default. There are two types of creeps: lane creeps and neutral creeps. Both types of creeps can be killed by players for gold and experience.</w:t>
+      </w:r>
+    </w:p>
+    <w:p>
+      <w:pPr>
+        <w:pStyle w:val="a6"/>
+        <w:ind w:left="360" w:firstLineChars="0" w:firstLine="0"/>
+      </w:pPr>
+    </w:p>
+    <w:p>
+      <w:pPr>
+        <w:pStyle w:val="a6"/>
+        <w:ind w:left="360" w:firstLineChars="0" w:firstLine="0"/>
+      </w:pPr>
+      <w:r>
+        <w:t>Line Creep:</w:t>
+      </w:r>
+    </w:p>
+    <w:p>
+      <w:pPr>
+        <w:pStyle w:val="a6"/>
+        <w:ind w:left="360" w:firstLineChars="0" w:firstLine="0"/>
+      </w:pPr>
+      <w:r>
+        <w:t>Lane creeps are aligned to either the radiant or the dire and spawn in groups called creep waves near their faction's base, and then constantly push toward their enemy's base. On the way they will attack any enemy creeps, neutral creeps or player-controlled units on sight.</w:t>
+      </w:r>
+    </w:p>
+    <w:p>
+      <w:pPr>
+        <w:pStyle w:val="a6"/>
+        <w:ind w:left="360" w:firstLineChars="0" w:firstLine="0"/>
+      </w:pPr>
+    </w:p>
+    <w:p>
+      <w:pPr>
+        <w:pStyle w:val="a6"/>
+        <w:ind w:left="360" w:firstLineChars="0" w:firstLine="0"/>
+      </w:pPr>
+      <w:r>
+        <w:rPr>
+          <w:noProof/>
+        </w:rPr>
+        <w:lastRenderedPageBreak/>
+        <w:drawing>
+          <wp:inline distT="0" distB="0" distL="0" distR="0">
+            <wp:extent cx="4337290" cy="2867332"/>
+            <wp:effectExtent l="19050" t="0" r="6110" b="0"/>
+            <wp:docPr id="10" name="图片 9" descr="Line Creeps.PNG"/>
+            <wp:cNvGraphicFramePr>
+              <a:graphicFrameLocks xmlns:a="http://schemas.openxmlformats.org/drawingml/2006/main" noChangeAspect="1"/>
+            </wp:cNvGraphicFramePr>
+            <a:graphic xmlns:a="http://schemas.openxmlformats.org/drawingml/2006/main">
+              <a:graphicData uri="http://schemas.openxmlformats.org/drawingml/2006/picture">
+                <pic:pic xmlns:pic="http://schemas.openxmlformats.org/drawingml/2006/picture">
+                  <pic:nvPicPr>
+                    <pic:cNvPr id="0" name="Line Creeps.PNG"/>
+                    <pic:cNvPicPr/>
+                  </pic:nvPicPr>
+                  <pic:blipFill>
+                    <a:blip r:embed="rId14"/>
+                    <a:stretch>
+                      <a:fillRect/>
+                    </a:stretch>
+                  </pic:blipFill>
+                  <pic:spPr>
+                    <a:xfrm>
+                      <a:off x="0" y="0"/>
+                      <a:ext cx="4339422" cy="2868741"/>
+                    </a:xfrm>
+                    <a:prstGeom prst="rect">
+                      <a:avLst/>
+                    </a:prstGeom>
+                  </pic:spPr>
+                </pic:pic>
+              </a:graphicData>
+            </a:graphic>
+          </wp:inline>
+        </w:drawing>
+      </w:r>
+    </w:p>
+    <w:p>
+      <w:r>
+        <w:tab/>
+      </w:r>
+    </w:p>
+    <w:p>
+      <w:pPr>
+        <w:pStyle w:val="a6"/>
+        <w:ind w:left="360" w:firstLineChars="0" w:firstLine="0"/>
+      </w:pPr>
+      <w:r>
+        <w:t>Line Creep Upgrade:</w:t>
+      </w:r>
+    </w:p>
+    <w:p>
+      <w:pPr>
+        <w:pStyle w:val="a6"/>
+        <w:ind w:left="360" w:firstLineChars="0" w:firstLine="0"/>
+      </w:pPr>
+      <w:r>
+        <w:t xml:space="preserve">Destroying either of the enemy team's </w:t>
+      </w:r>
+      <w:r>
+        <w:t>melee</w:t>
+      </w:r>
+      <w:r>
+        <w:t xml:space="preserve"> or ranged barracks will cause the destroying team's respective lane to begin spawning mega creeps instead of normal creeps. </w:t>
+      </w:r>
+    </w:p>
+    <w:p>
+      <w:pPr>
+        <w:pStyle w:val="a6"/>
+        <w:ind w:left="360" w:firstLineChars="0" w:firstLine="0"/>
+      </w:pPr>
+      <w:r>
+        <w:t xml:space="preserve">Mega creeps are stronger versions of regular lane creeps that give about half gold and experience to the enemy when killed. </w:t>
+      </w:r>
+    </w:p>
+    <w:p>
+      <w:pPr>
+        <w:pStyle w:val="a6"/>
+        <w:ind w:left="360" w:firstLineChars="0" w:firstLine="0"/>
+      </w:pPr>
+      <w:r>
+        <w:t>When all enemy barracks are destroyed, mega creeps with maximum bonuses begin to spawn from all lanes and siege creeps gain an additional 16 damage.</w:t>
+      </w:r>
+    </w:p>
+    <w:p>
+      <w:pPr>
+        <w:pStyle w:val="a6"/>
+        <w:ind w:left="360" w:firstLineChars="0" w:firstLine="0"/>
+      </w:pPr>
+    </w:p>
+    <w:p>
+      <w:pPr>
+        <w:ind w:firstLine="360"/>
+      </w:pPr>
+      <w:r>
+        <w:t>Neutral Creeps:</w:t>
+      </w:r>
+    </w:p>
+    <w:p>
+      <w:pPr>
+        <w:pStyle w:val="a6"/>
+        <w:ind w:left="360" w:firstLineChars="0" w:firstLine="0"/>
+      </w:pPr>
+      <w:r>
+        <w:rPr>
+          <w:noProof/>
+        </w:rPr>
+        <w:drawing>
+          <wp:anchor distT="0" distB="0" distL="114300" distR="114300" simplePos="0" relativeHeight="251663360" behindDoc="0" locked="0" layoutInCell="1" allowOverlap="1">
+            <wp:simplePos x="0" y="0"/>
+            <wp:positionH relativeFrom="column">
+              <wp:posOffset>247650</wp:posOffset>
+            </wp:positionH>
+            <wp:positionV relativeFrom="paragraph">
+              <wp:posOffset>601980</wp:posOffset>
+            </wp:positionV>
+            <wp:extent cx="5277485" cy="2673985"/>
+            <wp:effectExtent l="19050" t="0" r="0" b="0"/>
+            <wp:wrapSquare wrapText="bothSides"/>
+            <wp:docPr id="11" name="图片 10" descr="Neutral Creep.PNG"/>
+            <wp:cNvGraphicFramePr>
+              <a:graphicFrameLocks xmlns:a="http://schemas.openxmlformats.org/drawingml/2006/main" noChangeAspect="1"/>
+            </wp:cNvGraphicFramePr>
+            <a:graphic xmlns:a="http://schemas.openxmlformats.org/drawingml/2006/main">
+              <a:graphicData uri="http://schemas.openxmlformats.org/drawingml/2006/picture">
+                <pic:pic xmlns:pic="http://schemas.openxmlformats.org/drawingml/2006/picture">
+                  <pic:nvPicPr>
+                    <pic:cNvPr id="0" name="Neutral Creep.PNG"/>
+                    <pic:cNvPicPr/>
+                  </pic:nvPicPr>
+                  <pic:blipFill>
+                    <a:blip r:embed="rId15"/>
+                    <a:stretch>
+                      <a:fillRect/>
+                    </a:stretch>
+                  </pic:blipFill>
+                  <pic:spPr>
+                    <a:xfrm>
+                      <a:off x="0" y="0"/>
+                      <a:ext cx="5277485" cy="2673985"/>
+                    </a:xfrm>
+                    <a:prstGeom prst="rect">
+                      <a:avLst/>
+                    </a:prstGeom>
+                  </pic:spPr>
+                </pic:pic>
+              </a:graphicData>
+            </a:graphic>
+          </wp:anchor>
+        </w:drawing>
+      </w:r>
+      <w:r>
+        <w:t>Neutral Creeps are tougher, more dangerous creeps that appear in the forest. They are aligned to neither of the teams, and offer an alternative source of Gold and Experience.</w:t>
+      </w:r>
+    </w:p>
+    <w:p>
+      <w:pPr>
+        <w:pStyle w:val="a6"/>
+        <w:ind w:left="360" w:firstLineChars="0" w:firstLine="0"/>
+      </w:pPr>
     </w:p>
     <w:p>
       <w:pPr>

</xml_diff>